<commit_message>
Updated with some more inputs...
</commit_message>
<xml_diff>
--- a/OperatingSystem/Operating System Concepts 9th Edition.docx
+++ b/OperatingSystem/Operating System Concepts 9th Edition.docx
@@ -340,34 +340,39 @@
     <w:p>
       <w:pPr>
         <w:pStyle w:val="ListParagraph"/>
-      </w:pPr>
-      <w:r>
-        <w:t>A</w:t>
-      </w:r>
-      <w:r>
-        <w:t xml:space="preserve"> more common </w:t>
-      </w:r>
-      <w:r>
-        <w:t>definition, and the one that we usually follow, is that the operating system</w:t>
-      </w:r>
-    </w:p>
-    <w:p>
-      <w:pPr>
-        <w:pStyle w:val="ListParagraph"/>
+        <w:jc w:val="both"/>
+        <w:rPr>
+          <w:b/>
+        </w:rPr>
+      </w:pPr>
+      <w:r>
+        <w:rPr>
+          <w:b/>
+        </w:rPr>
+        <w:t>A more common definition, and the one that we usually follow, is that the operating system</w:t>
+      </w:r>
+    </w:p>
+    <w:p>
+      <w:pPr>
+        <w:pStyle w:val="ListParagraph"/>
+        <w:jc w:val="both"/>
+        <w:rPr>
+          <w:b/>
+        </w:rPr>
       </w:pPr>
       <w:proofErr w:type="gramStart"/>
       <w:r>
+        <w:rPr>
+          <w:b/>
+        </w:rPr>
         <w:t>is</w:t>
       </w:r>
       <w:proofErr w:type="gramEnd"/>
       <w:r>
-        <w:t xml:space="preserve"> the one program running at all times</w:t>
-      </w:r>
-      <w:r>
-        <w:t xml:space="preserve"> on the computer—usually called </w:t>
-      </w:r>
-      <w:r>
-        <w:t xml:space="preserve">the </w:t>
+        <w:rPr>
+          <w:b/>
+        </w:rPr>
+        <w:t xml:space="preserve"> the one program running at all times on the computer—usually called the </w:t>
       </w:r>
       <w:r>
         <w:rPr>
@@ -377,41 +382,59 @@
         <w:t>kernel</w:t>
       </w:r>
       <w:r>
-        <w:t>. (Along with the kernel, there are two other types of programs:</w:t>
-      </w:r>
-      <w:r>
-        <w:t xml:space="preserve"> </w:t>
+        <w:rPr>
+          <w:b/>
+        </w:rPr>
+        <w:t xml:space="preserve">. (Along with the kernel, there are two other types of programs: </w:t>
       </w:r>
       <w:r>
         <w:rPr>
           <w:b/>
           <w:bCs/>
+          <w:color w:val="FF0000"/>
         </w:rPr>
         <w:t>system programs</w:t>
       </w:r>
       <w:r>
-        <w:t>, which are associated with the operating system but are not</w:t>
-      </w:r>
-      <w:r>
-        <w:t xml:space="preserve"> </w:t>
-      </w:r>
-      <w:r>
-        <w:t xml:space="preserve">necessarily part of the kernel, and </w:t>
-      </w:r>
-      <w:r>
-        <w:rPr>
-          <w:b/>
-        </w:rPr>
-        <w:t>application programs,</w:t>
-      </w:r>
-      <w:r>
-        <w:t xml:space="preserve"> which include all</w:t>
-      </w:r>
-      <w:r>
-        <w:t xml:space="preserve"> </w:t>
-      </w:r>
-      <w:r>
-        <w:t>programs not associated with the operation of the system.)</w:t>
+        <w:rPr>
+          <w:b/>
+          <w:color w:val="FF0000"/>
+        </w:rPr>
+        <w:t xml:space="preserve">, which are associated with the </w:t>
+      </w:r>
+      <w:r>
+        <w:rPr>
+          <w:b/>
+          <w:color w:val="FF0000"/>
+        </w:rPr>
+        <w:t xml:space="preserve">operation of </w:t>
+      </w:r>
+      <w:r>
+        <w:rPr>
+          <w:b/>
+          <w:color w:val="FF0000"/>
+        </w:rPr>
+        <w:t xml:space="preserve">operating system but are not necessarily part of the kernel, and application programs, which include all programs not associated with the operation of the </w:t>
+      </w:r>
+      <w:r>
+        <w:rPr>
+          <w:b/>
+          <w:color w:val="FF0000"/>
+        </w:rPr>
+        <w:t xml:space="preserve">operating </w:t>
+      </w:r>
+      <w:r>
+        <w:rPr>
+          <w:b/>
+          <w:color w:val="FF0000"/>
+        </w:rPr>
+        <w:t>system.</w:t>
+      </w:r>
+      <w:r>
+        <w:rPr>
+          <w:b/>
+        </w:rPr>
+        <w:t>)</w:t>
       </w:r>
     </w:p>
     <w:p>
@@ -447,7 +470,11 @@
         <w:t xml:space="preserve"> </w:t>
       </w:r>
       <w:r>
-        <w:t>mobile operating systems—Apple’s iOS and Google’s Android—features</w:t>
+        <w:t>mobile operating systems—Apple’s iOS and Google’s Android—</w:t>
+      </w:r>
+      <w:r>
+        <w:lastRenderedPageBreak/>
+        <w:t>features</w:t>
       </w:r>
       <w:r>
         <w:t xml:space="preserve"> </w:t>
@@ -666,10 +693,13 @@
         <w:t>interrupt</w:t>
       </w:r>
       <w:r>
-        <w:t xml:space="preserve"> from either the hardware or the software.</w:t>
-      </w:r>
-      <w:r>
-        <w:t xml:space="preserve"> The occurrence of an event is usually signaled by an interrupt from either the hardware or the software. Hardware may trigger an interrupt at any time </w:t>
+        <w:t xml:space="preserve"> from eith</w:t>
+      </w:r>
+      <w:r>
+        <w:t>er the hardware or the software</w:t>
+      </w:r>
+      <w:r>
+        <w:t xml:space="preserve">. Hardware may trigger an interrupt at any time </w:t>
       </w:r>
       <w:r>
         <w:rPr>
@@ -684,7 +714,21 @@
         <w:rPr>
           <w:b/>
         </w:rPr>
-        <w:t>Software may trigger an interrupt by executing a special operation called a system call (also called a monitor call).</w:t>
+        <w:t>Software may trigger an interrupt by executing a special operation</w:t>
+      </w:r>
+      <w:r>
+        <w:rPr>
+          <w:b/>
+        </w:rPr>
+        <w:t xml:space="preserve"> of OS</w:t>
+      </w:r>
+      <w:bookmarkStart w:id="0" w:name="_GoBack"/>
+      <w:bookmarkEnd w:id="0"/>
+      <w:r>
+        <w:rPr>
+          <w:b/>
+        </w:rPr>
+        <w:t xml:space="preserve"> called a system call (also called a monitor call).</w:t>
       </w:r>
     </w:p>
     <w:p>
@@ -792,7 +836,6 @@
         </w:numPr>
       </w:pPr>
       <w:r>
-        <w:lastRenderedPageBreak/>
         <w:t>Storage Structure</w:t>
       </w:r>
     </w:p>
@@ -1704,14 +1747,12 @@
       <w:r>
         <w:t xml:space="preserve"> (as described in Chapter 17) or a faster interconnect, such as </w:t>
       </w:r>
-      <w:proofErr w:type="spellStart"/>
       <w:r>
         <w:rPr>
           <w:b/>
         </w:rPr>
         <w:t>InfiniBand</w:t>
       </w:r>
-      <w:proofErr w:type="spellEnd"/>
       <w:r>
         <w:t>.</w:t>
       </w:r>
@@ -5193,21 +5234,7 @@
         <w:ind w:left="720"/>
       </w:pPr>
       <w:r>
-        <w:t>System calls can be grouped roughly int</w:t>
-      </w:r>
-      <w:r>
-        <w:t xml:space="preserve">o six major categories: process </w:t>
-      </w:r>
-      <w:r>
-        <w:t>control, file manipulation, device manipulation, information maintenance,</w:t>
-      </w:r>
-      <w:r>
-        <w:t xml:space="preserve"> </w:t>
-      </w:r>
-      <w:bookmarkStart w:id="0" w:name="_GoBack"/>
-      <w:bookmarkEnd w:id="0"/>
-      <w:r>
-        <w:t>communications, and protection.</w:t>
+        <w:t>System calls can be grouped roughly into six major categories: process control, file manipulation, device manipulation, information maintenance, communications, and protection.</w:t>
       </w:r>
     </w:p>
     <w:p>

</xml_diff>